<commit_message>
update to exclude from indexing with robots noindex meta in header
</commit_message>
<xml_diff>
--- a/docs/index.docx
+++ b/docs/index.docx
@@ -35,6 +35,14 @@
           <w:t xml:space="preserve">Article Notebook</w:t>
         </w:r>
       </w:hyperlink>
+    </w:p>
+    <w:p>
+      <w:pPr>
+        <w:pStyle w:val="BodyText"/>
+      </w:pPr>
+      <w:r>
+        <w:t xml:space="preserve">The current file is a draft working version and should be recognized as such. All discussion and analysis should be considered preliminary and subject to change.</w:t>
+      </w:r>
     </w:p>
     <w:bookmarkStart w:id="21" w:name="defining-the-shortfall"/>
     <w:p>

</xml_diff>